<commit_message>
실습 - Example 4 - Webpack Dev Server
https://github.com/joshua1988/LearnWebpack#example-4---webpack-dev-server-setting

1. npm init -y 으로 package.json 생성

2. package.json 추가
    "scripts": { "start": "webpack-dev-server" }

3. npm 명령어로 loader & plugin 설치
   $ npm install webpack webpack-cli webpack-dev-server --save-dev

4.  index.html  ,  app/index.js  셍성

5. Add webpack.config.js

6. npm start
</commit_message>
<xml_diff>
--- a/WebPack Github 설명.docx
+++ b/WebPack Github 설명.docx
@@ -5679,8 +5679,6 @@
         </w:rPr>
         <w:t>필요</w:t>
       </w:r>
-      <w:bookmarkStart w:id="0" w:name="_GoBack"/>
-      <w:bookmarkEnd w:id="0"/>
     </w:p>
     <w:p>
       <w:pPr>
@@ -10880,7 +10878,7 @@
         <w:spacing w:after="0" w:line="240" w:lineRule="auto"/>
         <w:jc w:val="left"/>
         <w:rPr>
-          <w:rFonts w:ascii="Segoe UI" w:eastAsia="굴림" w:hAnsi="Segoe UI" w:cs="Segoe UI"/>
+          <w:rFonts w:ascii="Segoe UI" w:eastAsia="굴림" w:hAnsi="Segoe UI" w:cs="Segoe UI" w:hint="eastAsia"/>
           <w:b/>
           <w:bCs/>
           <w:color w:val="24292E"/>
@@ -18559,7 +18557,41 @@
           <w:szCs w:val="20"/>
           <w:bdr w:val="none" w:sz="0" w:space="0" w:color="auto" w:frame="1"/>
         </w:rPr>
-        <w:t xml:space="preserve"> &amp; </w:t>
+        <w:t xml:space="preserve"> </w:t>
+      </w:r>
+      <w:proofErr w:type="spellStart"/>
+      <w:r>
+        <w:rPr>
+          <w:rFonts w:ascii="Consolas" w:eastAsia="굴림체" w:hAnsi="Consolas" w:cs="굴림체"/>
+          <w:b/>
+          <w:color w:val="FF0000"/>
+          <w:kern w:val="0"/>
+          <w:szCs w:val="20"/>
+          <w:bdr w:val="none" w:sz="0" w:space="0" w:color="auto" w:frame="1"/>
+        </w:rPr>
+        <w:t>webpack</w:t>
+      </w:r>
+      <w:proofErr w:type="spellEnd"/>
+      <w:r>
+        <w:rPr>
+          <w:rFonts w:ascii="Consolas" w:eastAsia="굴림체" w:hAnsi="Consolas" w:cs="굴림체"/>
+          <w:b/>
+          <w:color w:val="FF0000"/>
+          <w:kern w:val="0"/>
+          <w:szCs w:val="20"/>
+          <w:bdr w:val="none" w:sz="0" w:space="0" w:color="auto" w:frame="1"/>
+        </w:rPr>
+        <w:t>-cli</w:t>
+      </w:r>
+      <w:r>
+        <w:rPr>
+          <w:rFonts w:ascii="Consolas" w:eastAsia="굴림체" w:hAnsi="Consolas" w:cs="굴림체"/>
+          <w:color w:val="24292E"/>
+          <w:kern w:val="0"/>
+          <w:szCs w:val="20"/>
+          <w:bdr w:val="none" w:sz="0" w:space="0" w:color="auto" w:frame="1"/>
+        </w:rPr>
+        <w:t xml:space="preserve"> </w:t>
       </w:r>
       <w:proofErr w:type="spellStart"/>
       <w:r>
@@ -22136,6 +22168,40 @@
       <w:r>
         <w:rPr>
           <w:rFonts w:ascii="Consolas" w:eastAsia="굴림체" w:hAnsi="Consolas" w:cs="굴림체"/>
+          <w:b/>
+          <w:color w:val="FF0000"/>
+          <w:kern w:val="0"/>
+          <w:szCs w:val="20"/>
+          <w:bdr w:val="none" w:sz="0" w:space="0" w:color="auto" w:frame="1"/>
+        </w:rPr>
+        <w:t>webpack</w:t>
+      </w:r>
+      <w:proofErr w:type="spellEnd"/>
+      <w:r>
+        <w:rPr>
+          <w:rFonts w:ascii="Consolas" w:eastAsia="굴림체" w:hAnsi="Consolas" w:cs="굴림체"/>
+          <w:b/>
+          <w:color w:val="FF0000"/>
+          <w:kern w:val="0"/>
+          <w:szCs w:val="20"/>
+          <w:bdr w:val="none" w:sz="0" w:space="0" w:color="auto" w:frame="1"/>
+        </w:rPr>
+        <w:t>-cli</w:t>
+      </w:r>
+      <w:r>
+        <w:rPr>
+          <w:rFonts w:ascii="Consolas" w:eastAsia="굴림체" w:hAnsi="Consolas" w:cs="굴림체"/>
+          <w:color w:val="24292E"/>
+          <w:kern w:val="0"/>
+          <w:szCs w:val="20"/>
+          <w:bdr w:val="none" w:sz="0" w:space="0" w:color="auto" w:frame="1"/>
+        </w:rPr>
+        <w:t xml:space="preserve"> </w:t>
+      </w:r>
+      <w:proofErr w:type="spellStart"/>
+      <w:r>
+        <w:rPr>
+          <w:rFonts w:ascii="Consolas" w:eastAsia="굴림체" w:hAnsi="Consolas" w:cs="굴림체"/>
           <w:color w:val="24292E"/>
           <w:kern w:val="0"/>
           <w:szCs w:val="20"/>
@@ -25285,7 +25351,6 @@
         </w:rPr>
       </w:pPr>
       <w:proofErr w:type="spellStart"/>
-      <w:proofErr w:type="gramStart"/>
       <w:r>
         <w:rPr>
           <w:rFonts w:ascii="Consolas" w:eastAsia="굴림체" w:hAnsi="Consolas" w:cs="굴림체"/>
@@ -25297,7 +25362,6 @@
         <w:t>npm</w:t>
       </w:r>
       <w:proofErr w:type="spellEnd"/>
-      <w:proofErr w:type="gramEnd"/>
       <w:r>
         <w:rPr>
           <w:rFonts w:ascii="Consolas" w:eastAsia="굴림체" w:hAnsi="Consolas" w:cs="굴림체"/>
@@ -25320,6 +25384,28 @@
         <w:t>webpack</w:t>
       </w:r>
       <w:proofErr w:type="spellEnd"/>
+      <w:r>
+        <w:rPr>
+          <w:rFonts w:ascii="Consolas" w:eastAsia="굴림체" w:hAnsi="Consolas" w:cs="굴림체"/>
+          <w:color w:val="24292E"/>
+          <w:kern w:val="0"/>
+          <w:szCs w:val="20"/>
+          <w:bdr w:val="none" w:sz="0" w:space="0" w:color="auto" w:frame="1"/>
+        </w:rPr>
+        <w:t xml:space="preserve"> </w:t>
+      </w:r>
+      <w:r>
+        <w:rPr>
+          <w:rFonts w:ascii="Consolas" w:eastAsia="굴림체" w:hAnsi="Consolas" w:cs="굴림체"/>
+          <w:color w:val="24292E"/>
+          <w:kern w:val="0"/>
+          <w:szCs w:val="20"/>
+          <w:bdr w:val="none" w:sz="0" w:space="0" w:color="auto" w:frame="1"/>
+        </w:rPr>
+        <w:t>webpack-dev-server</w:t>
+      </w:r>
+      <w:bookmarkStart w:id="0" w:name="_GoBack"/>
+      <w:bookmarkEnd w:id="0"/>
       <w:r>
         <w:rPr>
           <w:rFonts w:ascii="Consolas" w:eastAsia="굴림체" w:hAnsi="Consolas" w:cs="굴림체"/>

</xml_diff>